<commit_message>
refs  #95 Anpassung betreffend SSD
</commit_message>
<xml_diff>
--- a/doc/02_Protokolle/2011_03_24_protokoll_08.docx
+++ b/doc/02_Protokolle/2011_03_24_protokoll_08.docx
@@ -57,7 +57,7 @@
         <w:tblStyle w:val="MittlereSchattierung1-Akzent1"/>
         <w:tblW w:w="0" w:type="auto"/>
         <w:tblInd w:w="108" w:type="dxa"/>
-        <w:tblLook w:val="04A0" w:firstRow="1" w:lastRow="0" w:firstColumn="1" w:lastColumn="0" w:noHBand="0" w:noVBand="1"/>
+        <w:tblLook w:val="0420" w:firstRow="1" w:lastRow="0" w:firstColumn="0" w:lastColumn="0" w:noHBand="0" w:noVBand="1"/>
       </w:tblPr>
       <w:tblGrid>
         <w:gridCol w:w="1138"/>
@@ -71,7 +71,6 @@
         </w:trPr>
         <w:tc>
           <w:tcPr>
-            <w:cnfStyle w:val="001000000000" w:firstRow="0" w:lastRow="0" w:firstColumn="1" w:lastColumn="0" w:oddVBand="0" w:evenVBand="0" w:oddHBand="0" w:evenHBand="0" w:firstRowFirstColumn="0" w:firstRowLastColumn="0" w:lastRowFirstColumn="0" w:lastRowLastColumn="0"/>
             <w:tcW w:w="1138" w:type="dxa"/>
           </w:tcPr>
           <w:p>
@@ -85,9 +84,6 @@
             <w:tcW w:w="993" w:type="dxa"/>
           </w:tcPr>
           <w:p>
-            <w:pPr>
-              <w:cnfStyle w:val="100000000000" w:firstRow="1" w:lastRow="0" w:firstColumn="0" w:lastColumn="0" w:oddVBand="0" w:evenVBand="0" w:oddHBand="0" w:evenHBand="0" w:firstRowFirstColumn="0" w:firstRowLastColumn="0" w:lastRowFirstColumn="0" w:lastRowLastColumn="0"/>
-            </w:pPr>
             <w:r>
               <w:t>Version</w:t>
             </w:r>
@@ -98,9 +94,6 @@
             <w:tcW w:w="4674" w:type="dxa"/>
           </w:tcPr>
           <w:p>
-            <w:pPr>
-              <w:cnfStyle w:val="100000000000" w:firstRow="1" w:lastRow="0" w:firstColumn="0" w:lastColumn="0" w:oddVBand="0" w:evenVBand="0" w:oddHBand="0" w:evenHBand="0" w:firstRowFirstColumn="0" w:firstRowLastColumn="0" w:lastRowFirstColumn="0" w:lastRowLastColumn="0"/>
-            </w:pPr>
             <w:r>
               <w:t>Änderung</w:t>
             </w:r>
@@ -111,9 +104,6 @@
             <w:tcW w:w="2303" w:type="dxa"/>
           </w:tcPr>
           <w:p>
-            <w:pPr>
-              <w:cnfStyle w:val="100000000000" w:firstRow="1" w:lastRow="0" w:firstColumn="0" w:lastColumn="0" w:oddVBand="0" w:evenVBand="0" w:oddHBand="0" w:evenHBand="0" w:firstRowFirstColumn="0" w:firstRowLastColumn="0" w:lastRowFirstColumn="0" w:lastRowLastColumn="0"/>
-            </w:pPr>
             <w:r>
               <w:t>Autor</w:t>
             </w:r>
@@ -126,25 +116,18 @@
         </w:trPr>
         <w:tc>
           <w:tcPr>
-            <w:cnfStyle w:val="001000000000" w:firstRow="0" w:lastRow="0" w:firstColumn="1" w:lastColumn="0" w:oddVBand="0" w:evenVBand="0" w:oddHBand="0" w:evenHBand="0" w:firstRowFirstColumn="0" w:firstRowLastColumn="0" w:lastRowFirstColumn="0" w:lastRowLastColumn="0"/>
             <w:tcW w:w="1138" w:type="dxa"/>
           </w:tcPr>
           <w:p>
             <w:pPr>
               <w:rPr>
-                <w:b w:val="0"/>
+                <w:b/>
               </w:rPr>
             </w:pPr>
             <w:r>
-              <w:rPr>
-                <w:b w:val="0"/>
-              </w:rPr>
               <w:t>24.03</w:t>
             </w:r>
             <w:r>
-              <w:rPr>
-                <w:b w:val="0"/>
-              </w:rPr>
               <w:t>.2011</w:t>
             </w:r>
           </w:p>
@@ -154,9 +137,6 @@
             <w:tcW w:w="993" w:type="dxa"/>
           </w:tcPr>
           <w:p>
-            <w:pPr>
-              <w:cnfStyle w:val="000000100000" w:firstRow="0" w:lastRow="0" w:firstColumn="0" w:lastColumn="0" w:oddVBand="0" w:evenVBand="0" w:oddHBand="1" w:evenHBand="0" w:firstRowFirstColumn="0" w:firstRowLastColumn="0" w:lastRowFirstColumn="0" w:lastRowLastColumn="0"/>
-            </w:pPr>
             <w:r>
               <w:t>1.0</w:t>
             </w:r>
@@ -167,9 +147,6 @@
             <w:tcW w:w="4674" w:type="dxa"/>
           </w:tcPr>
           <w:p>
-            <w:pPr>
-              <w:cnfStyle w:val="000000100000" w:firstRow="0" w:lastRow="0" w:firstColumn="0" w:lastColumn="0" w:oddVBand="0" w:evenVBand="0" w:oddHBand="1" w:evenHBand="0" w:firstRowFirstColumn="0" w:firstRowLastColumn="0" w:lastRowFirstColumn="0" w:lastRowLastColumn="0"/>
-            </w:pPr>
             <w:r>
               <w:t>Erste Version des Dokuments</w:t>
             </w:r>
@@ -180,17 +157,64 @@
             <w:tcW w:w="2303" w:type="dxa"/>
           </w:tcPr>
           <w:p>
-            <w:pPr>
-              <w:cnfStyle w:val="000000100000" w:firstRow="0" w:lastRow="0" w:firstColumn="0" w:lastColumn="0" w:oddVBand="0" w:evenVBand="0" w:oddHBand="1" w:evenHBand="0" w:firstRowFirstColumn="0" w:firstRowLastColumn="0" w:lastRowFirstColumn="0" w:lastRowLastColumn="0"/>
-            </w:pPr>
             <w:r>
               <w:t>HC</w:t>
+            </w:r>
+          </w:p>
+        </w:tc>
+      </w:tr>
+      <w:tr>
+        <w:trPr>
+          <w:cnfStyle w:val="000000010000" w:firstRow="0" w:lastRow="0" w:firstColumn="0" w:lastColumn="0" w:oddVBand="0" w:evenVBand="0" w:oddHBand="0" w:evenHBand="1" w:firstRowFirstColumn="0" w:firstRowLastColumn="0" w:lastRowFirstColumn="0" w:lastRowLastColumn="0"/>
+        </w:trPr>
+        <w:tc>
+          <w:tcPr>
+            <w:tcW w:w="1138" w:type="dxa"/>
+          </w:tcPr>
+          <w:p>
+            <w:r>
+              <w:t>24.03.2011</w:t>
+            </w:r>
+          </w:p>
+        </w:tc>
+        <w:tc>
+          <w:tcPr>
+            <w:tcW w:w="993" w:type="dxa"/>
+          </w:tcPr>
+          <w:p>
+            <w:r>
+              <w:t>1.1</w:t>
+            </w:r>
+          </w:p>
+        </w:tc>
+        <w:tc>
+          <w:tcPr>
+            <w:tcW w:w="4674" w:type="dxa"/>
+          </w:tcPr>
+          <w:p>
+            <w:r>
+              <w:t>Kleine Anpassung</w:t>
+            </w:r>
+            <w:r>
+              <w:t xml:space="preserve"> (SSD spezifisch)</w:t>
+            </w:r>
+            <w:bookmarkStart w:id="2" w:name="_GoBack"/>
+            <w:bookmarkEnd w:id="2"/>
+          </w:p>
+        </w:tc>
+        <w:tc>
+          <w:tcPr>
+            <w:tcW w:w="2303" w:type="dxa"/>
+          </w:tcPr>
+          <w:p>
+            <w:r>
+              <w:t>WR</w:t>
             </w:r>
           </w:p>
         </w:tc>
       </w:tr>
     </w:tbl>
-    <w:bookmarkStart w:id="2" w:name="_Toc287347232" w:displacedByCustomXml="next"/>
+    <w:bookmarkStart w:id="3" w:name="_Toc287347232" w:displacedByCustomXml="next"/>
     <w:sdt>
       <w:sdtPr>
         <w:rPr>
@@ -222,7 +246,7 @@
             </w:rPr>
             <w:t>Inhaltsverzeichnis</w:t>
           </w:r>
-          <w:bookmarkEnd w:id="2"/>
+          <w:bookmarkEnd w:id="3"/>
         </w:p>
         <w:p>
           <w:pPr>
@@ -1232,23 +1256,15 @@
       <w:pPr>
         <w:pStyle w:val="berschrift1"/>
       </w:pPr>
-      <w:bookmarkStart w:id="3" w:name="_Toc287347233"/>
+      <w:bookmarkStart w:id="4" w:name="_Toc287347233"/>
       <w:r>
         <w:t>Traktanden</w:t>
       </w:r>
-      <w:bookmarkEnd w:id="3"/>
+      <w:bookmarkEnd w:id="4"/>
     </w:p>
     <w:p>
       <w:r>
-        <w:t xml:space="preserve">Besprechung Stil </w:t>
-      </w:r>
-      <w:proofErr w:type="spellStart"/>
-      <w:r>
-        <w:t>Use</w:t>
-      </w:r>
-      <w:proofErr w:type="spellEnd"/>
-      <w:r>
-        <w:t xml:space="preserve"> Cases </w:t>
+        <w:t xml:space="preserve">Besprechung Stil Use Cases </w:t>
       </w:r>
       <w:r>
         <w:t>&amp; SSD</w:t>
@@ -1260,23 +1276,18 @@
         <w:t xml:space="preserve"> </w:t>
       </w:r>
       <w:r>
-        <w:t xml:space="preserve">mit Herrn </w:t>
-      </w:r>
-      <w:proofErr w:type="spellStart"/>
-      <w:r>
-        <w:t>Rudin</w:t>
-      </w:r>
-      <w:proofErr w:type="spellEnd"/>
+        <w:t>mit Herrn Rudin</w:t>
+      </w:r>
     </w:p>
     <w:p>
       <w:pPr>
         <w:pStyle w:val="berschrift1"/>
       </w:pPr>
-      <w:bookmarkStart w:id="4" w:name="_Toc287347234"/>
+      <w:bookmarkStart w:id="5" w:name="_Toc287347234"/>
       <w:r>
         <w:t>Diskussion / Beschlüsse</w:t>
       </w:r>
-      <w:bookmarkEnd w:id="4"/>
+      <w:bookmarkEnd w:id="5"/>
     </w:p>
     <w:p>
       <w:pPr>
@@ -1356,24 +1367,10 @@
         </w:numPr>
       </w:pPr>
       <w:r>
-        <w:t>SDD</w:t>
-      </w:r>
-      <w:r>
-        <w:t>2</w:t>
-      </w:r>
-      <w:r>
-        <w:t>:</w:t>
-      </w:r>
-      <w:r>
-        <w:t xml:space="preserve"> CRUD Ablauf wie gezeigt </w:t>
-      </w:r>
-      <w:proofErr w:type="spellStart"/>
-      <w:r>
-        <w:t>i.o</w:t>
-      </w:r>
-      <w:proofErr w:type="spellEnd"/>
-      <w:r>
-        <w:t>.</w:t>
+        <w:t>SDD2:</w:t>
+      </w:r>
+      <w:r>
+        <w:t xml:space="preserve"> CRUD Ablauf wie gezeigt i.o.</w:t>
       </w:r>
     </w:p>
     <w:p>
@@ -1454,10 +1451,7 @@
         </w:numPr>
       </w:pPr>
       <w:r>
-        <w:t>Domainmodel:</w:t>
-      </w:r>
-      <w:r>
-        <w:t xml:space="preserve"> </w:t>
+        <w:t xml:space="preserve">Domainmodel: </w:t>
       </w:r>
       <w:r>
         <w:t xml:space="preserve">Klasse </w:t>
@@ -1512,15 +1506,7 @@
         <w:t xml:space="preserve">„Server ist nicht erreichbar“ – </w:t>
       </w:r>
       <w:r>
-        <w:t xml:space="preserve">Entfernen in </w:t>
-      </w:r>
-      <w:proofErr w:type="spellStart"/>
-      <w:r>
-        <w:t>Use</w:t>
-      </w:r>
-      <w:proofErr w:type="spellEnd"/>
-      <w:r>
-        <w:t xml:space="preserve"> Case und</w:t>
+        <w:t>Entfernen in Use Case und</w:t>
       </w:r>
       <w:r>
         <w:t xml:space="preserve"> separat in Dokument bei nichtfunktionalen Anforderungen z.B. unter Zuverlässigkeit</w:t>
@@ -1540,13 +1526,8 @@
           <w:numId w:val="6"/>
         </w:numPr>
       </w:pPr>
-      <w:proofErr w:type="spellStart"/>
-      <w:r>
-        <w:t>Serverereichung</w:t>
-      </w:r>
-      <w:proofErr w:type="spellEnd"/>
-      <w:r>
-        <w:t xml:space="preserve"> über Browser nicht weiter spezifizieren.</w:t>
+      <w:r>
+        <w:t>Serverereichung über Browser nicht weiter spezifizieren.</w:t>
       </w:r>
     </w:p>
     <w:p>
@@ -1615,18 +1596,8 @@
         <w:rPr>
           <w:lang w:val="en-GB"/>
         </w:rPr>
-        <w:t xml:space="preserve">s </w:t>
-      </w:r>
-      <w:proofErr w:type="spellStart"/>
-      <w:proofErr w:type="gramStart"/>
-      <w:r>
-        <w:rPr>
-          <w:lang w:val="en-GB"/>
-        </w:rPr>
-        <w:t>als</w:t>
-      </w:r>
-      <w:proofErr w:type="spellEnd"/>
-      <w:proofErr w:type="gramEnd"/>
+        <w:t>s als</w:t>
+      </w:r>
       <w:r>
         <w:rPr>
           <w:lang w:val="en-GB"/>
@@ -1643,15 +1614,7 @@
         <w:t>Darstellung als externes System.</w:t>
       </w:r>
       <w:r>
-        <w:t xml:space="preserve"> In </w:t>
-      </w:r>
-      <w:proofErr w:type="spellStart"/>
-      <w:r>
-        <w:t>Use</w:t>
-      </w:r>
-      <w:proofErr w:type="spellEnd"/>
-      <w:r>
-        <w:t xml:space="preserve"> Case Diagramm zeigen mit was er verbunden ist. Muss ebenfalls in externen Schnittstellen spezifiziert werden.</w:t>
+        <w:t xml:space="preserve"> In Use Case Diagramm zeigen mit was er verbunden ist. Muss ebenfalls in externen Schnittstellen spezifiziert werden.</w:t>
       </w:r>
     </w:p>
     <w:p>
@@ -1666,15 +1629,7 @@
         <w:t xml:space="preserve">UC2: </w:t>
       </w:r>
       <w:r>
-        <w:t xml:space="preserve">System speichert Kundendaten in </w:t>
-      </w:r>
-      <w:proofErr w:type="spellStart"/>
-      <w:r>
-        <w:t>Extensions</w:t>
-      </w:r>
-      <w:proofErr w:type="spellEnd"/>
-      <w:r>
-        <w:t xml:space="preserve"> Create</w:t>
+        <w:t>System speichert Kundendaten in Extensions Create</w:t>
       </w:r>
       <w:r>
         <w:t>.</w:t>
@@ -1712,15 +1667,28 @@
     </w:p>
     <w:p>
       <w:pPr>
+        <w:pStyle w:val="Listenabsatz"/>
+        <w:numPr>
+          <w:ilvl w:val="0"/>
+          <w:numId w:val="6"/>
+        </w:numPr>
+      </w:pPr>
+      <w:r>
+        <w:t>SSD: Referenz auf anderes SSD über Fragment consider ref</w:t>
+      </w:r>
+      <w:r>
+        <w:t xml:space="preserve"> (Hr. Rudin)</w:t>
+      </w:r>
+    </w:p>
+    <w:p>
+      <w:pPr>
         <w:pStyle w:val="berschrift1"/>
       </w:pPr>
-      <w:bookmarkStart w:id="5" w:name="_Toc287347235"/>
-      <w:bookmarkStart w:id="6" w:name="_GoBack"/>
+      <w:bookmarkStart w:id="6" w:name="_Toc287347235"/>
+      <w:r>
+        <w:t>Aufgabenverteilung</w:t>
+      </w:r>
       <w:bookmarkEnd w:id="6"/>
-      <w:r>
-        <w:t>Aufgabenverteilung</w:t>
-      </w:r>
-      <w:bookmarkEnd w:id="5"/>
     </w:p>
     <w:p>
       <w:pPr>
@@ -1740,19 +1708,9 @@
           <w:numId w:val="5"/>
         </w:numPr>
       </w:pPr>
-      <w:proofErr w:type="spellStart"/>
-      <w:r>
-        <w:t>Lorem</w:t>
-      </w:r>
-      <w:proofErr w:type="spellEnd"/>
-      <w:r>
-        <w:t xml:space="preserve"> </w:t>
-      </w:r>
-      <w:proofErr w:type="spellStart"/>
-      <w:r>
-        <w:t>ipsum</w:t>
-      </w:r>
-      <w:proofErr w:type="spellEnd"/>
+      <w:r>
+        <w:t>Lorem ipsum</w:t>
+      </w:r>
     </w:p>
     <w:p>
       <w:pPr>
@@ -1772,19 +1730,9 @@
           <w:numId w:val="5"/>
         </w:numPr>
       </w:pPr>
-      <w:proofErr w:type="spellStart"/>
-      <w:r>
-        <w:t>Lorem</w:t>
-      </w:r>
-      <w:proofErr w:type="spellEnd"/>
-      <w:r>
-        <w:t xml:space="preserve"> </w:t>
-      </w:r>
-      <w:proofErr w:type="spellStart"/>
-      <w:r>
-        <w:t>ipsum</w:t>
-      </w:r>
-      <w:proofErr w:type="spellEnd"/>
+      <w:r>
+        <w:t>Lorem ipsum</w:t>
+      </w:r>
     </w:p>
     <w:p>
       <w:pPr>
@@ -1804,32 +1752,17 @@
           <w:numId w:val="5"/>
         </w:numPr>
       </w:pPr>
-      <w:proofErr w:type="spellStart"/>
-      <w:r>
-        <w:t>Lorem</w:t>
-      </w:r>
-      <w:proofErr w:type="spellEnd"/>
-      <w:r>
-        <w:t xml:space="preserve"> </w:t>
-      </w:r>
-      <w:proofErr w:type="spellStart"/>
-      <w:r>
-        <w:t>ipsum</w:t>
-      </w:r>
-      <w:proofErr w:type="spellEnd"/>
+      <w:r>
+        <w:t>Lorem ipsum</w:t>
+      </w:r>
     </w:p>
     <w:p>
       <w:pPr>
         <w:pStyle w:val="berschrift2"/>
       </w:pPr>
       <w:bookmarkStart w:id="10" w:name="_Toc287347239"/>
-      <w:proofErr w:type="spellStart"/>
-      <w:r>
-        <w:t>Treichler</w:t>
-      </w:r>
-      <w:proofErr w:type="spellEnd"/>
-      <w:r>
-        <w:t xml:space="preserve"> Delia</w:t>
+      <w:r>
+        <w:t>Treichler Delia</w:t>
       </w:r>
       <w:bookmarkEnd w:id="10"/>
     </w:p>
@@ -1841,32 +1774,17 @@
           <w:numId w:val="5"/>
         </w:numPr>
       </w:pPr>
-      <w:proofErr w:type="spellStart"/>
-      <w:r>
-        <w:t>Lorem</w:t>
-      </w:r>
-      <w:proofErr w:type="spellEnd"/>
-      <w:r>
-        <w:t xml:space="preserve"> </w:t>
-      </w:r>
-      <w:proofErr w:type="spellStart"/>
-      <w:r>
-        <w:t>ipsum</w:t>
-      </w:r>
-      <w:proofErr w:type="spellEnd"/>
+      <w:r>
+        <w:t>Lorem ipsum</w:t>
+      </w:r>
     </w:p>
     <w:p>
       <w:pPr>
         <w:pStyle w:val="berschrift2"/>
       </w:pPr>
       <w:bookmarkStart w:id="11" w:name="_Toc287347240"/>
-      <w:proofErr w:type="spellStart"/>
-      <w:r>
-        <w:t>Waltenspül</w:t>
-      </w:r>
-      <w:proofErr w:type="spellEnd"/>
-      <w:r>
-        <w:t xml:space="preserve"> Remo</w:t>
+      <w:r>
+        <w:t>Waltenspül Remo</w:t>
       </w:r>
       <w:bookmarkEnd w:id="11"/>
     </w:p>
@@ -1878,19 +1796,9 @@
           <w:numId w:val="5"/>
         </w:numPr>
       </w:pPr>
-      <w:proofErr w:type="spellStart"/>
-      <w:r>
-        <w:t>Lorem</w:t>
-      </w:r>
-      <w:proofErr w:type="spellEnd"/>
-      <w:r>
-        <w:t xml:space="preserve"> </w:t>
-      </w:r>
-      <w:proofErr w:type="spellStart"/>
-      <w:r>
-        <w:t>ipsum</w:t>
-      </w:r>
-      <w:proofErr w:type="spellEnd"/>
+      <w:r>
+        <w:t>Lorem ipsum</w:t>
+      </w:r>
     </w:p>
     <w:sectPr>
       <w:headerReference w:type="default" r:id="rId9"/>
@@ -2046,7 +1954,7 @@
         <w:noProof/>
         <w:lang w:val="de-DE"/>
       </w:rPr>
-      <w:t>2</w:t>
+      <w:t>1</w:t>
     </w:r>
     <w:r>
       <w:rPr>
@@ -6030,7 +5938,7 @@
 </file>
 
 <file path=customXml/itemProps1.xml><?xml version="1.0" encoding="utf-8"?>
-<ds:datastoreItem xmlns:ds="http://schemas.openxmlformats.org/officeDocument/2006/customXml" ds:itemID="{1C9E31CD-802D-47D1-990A-A0666D3190A4}">
+<ds:datastoreItem xmlns:ds="http://schemas.openxmlformats.org/officeDocument/2006/customXml" ds:itemID="{94DD1A88-4571-4382-BAC0-A83A1F727160}">
   <ds:schemaRefs>
     <ds:schemaRef ds:uri="http://schemas.openxmlformats.org/officeDocument/2006/bibliography"/>
   </ds:schemaRefs>

</xml_diff>